<commit_message>
Versión 2 de proyecto PSP2.1. Entrega para Daniel Benavides
</commit_message>
<xml_diff>
--- a/src/site/PSP2_1_.docx
+++ b/src/site/PSP2_1_.docx
@@ -5936,8 +5936,6 @@
               <w:rPr>
                 <w:rFonts w:ascii="Calibri" w:hAnsi="Calibri"/>
                 <w:color w:val="000000"/>
-                <w:sz w:val="22"/>
-                <w:szCs w:val="22"/>
               </w:rPr>
             </w:pPr>
             <w:r>
@@ -6113,8 +6111,6 @@
               <w:rPr>
                 <w:rFonts w:ascii="Calibri" w:hAnsi="Calibri"/>
                 <w:color w:val="000000"/>
-                <w:sz w:val="22"/>
-                <w:szCs w:val="22"/>
               </w:rPr>
             </w:pPr>
             <w:r>
@@ -6290,8 +6286,6 @@
               <w:rPr>
                 <w:rFonts w:ascii="Calibri" w:hAnsi="Calibri"/>
                 <w:color w:val="000000"/>
-                <w:sz w:val="22"/>
-                <w:szCs w:val="22"/>
               </w:rPr>
             </w:pPr>
             <w:r>
@@ -6467,8 +6461,6 @@
               <w:rPr>
                 <w:rFonts w:ascii="Calibri" w:hAnsi="Calibri"/>
                 <w:color w:val="000000"/>
-                <w:sz w:val="22"/>
-                <w:szCs w:val="22"/>
               </w:rPr>
             </w:pPr>
             <w:r>
@@ -6643,8 +6635,6 @@
               <w:rPr>
                 <w:rFonts w:ascii="Calibri" w:hAnsi="Calibri"/>
                 <w:color w:val="000000"/>
-                <w:sz w:val="22"/>
-                <w:szCs w:val="22"/>
               </w:rPr>
             </w:pPr>
             <w:r>
@@ -6820,8 +6810,6 @@
               <w:rPr>
                 <w:rFonts w:ascii="Calibri" w:hAnsi="Calibri"/>
                 <w:color w:val="000000"/>
-                <w:sz w:val="22"/>
-                <w:szCs w:val="22"/>
               </w:rPr>
             </w:pPr>
             <w:r>
@@ -6993,8 +6981,6 @@
               <w:rPr>
                 <w:rFonts w:ascii="Calibri" w:hAnsi="Calibri"/>
                 <w:color w:val="000000"/>
-                <w:sz w:val="22"/>
-                <w:szCs w:val="22"/>
               </w:rPr>
             </w:pPr>
             <w:r>
@@ -7164,8 +7150,6 @@
               <w:rPr>
                 <w:rFonts w:ascii="Calibri" w:hAnsi="Calibri"/>
                 <w:color w:val="000000"/>
-                <w:sz w:val="22"/>
-                <w:szCs w:val="22"/>
               </w:rPr>
             </w:pPr>
             <w:r>
@@ -24636,8 +24620,6 @@
               <w:rPr>
                 <w:rFonts w:ascii="Arial" w:hAnsi="Arial" w:cs="Arial"/>
                 <w:color w:val="000000"/>
-                <w:sz w:val="22"/>
-                <w:szCs w:val="22"/>
                 <w:lang w:val="es-CO" w:eastAsia="es-CO"/>
               </w:rPr>
             </w:pPr>
@@ -24660,8 +24642,6 @@
               <w:rPr>
                 <w:rFonts w:ascii="Arial" w:hAnsi="Arial" w:cs="Arial"/>
                 <w:color w:val="000000"/>
-                <w:sz w:val="22"/>
-                <w:szCs w:val="22"/>
                 <w:lang w:val="es-CO" w:eastAsia="es-CO"/>
               </w:rPr>
             </w:pPr>
@@ -24695,8 +24675,6 @@
               <w:rPr>
                 <w:rFonts w:ascii="Arial" w:hAnsi="Arial" w:cs="Arial"/>
                 <w:color w:val="000000"/>
-                <w:sz w:val="22"/>
-                <w:szCs w:val="22"/>
                 <w:lang w:val="es-CO" w:eastAsia="es-CO"/>
               </w:rPr>
             </w:pPr>
@@ -24790,8 +24768,6 @@
               <w:rPr>
                 <w:rFonts w:ascii="Arial" w:hAnsi="Arial" w:cs="Arial"/>
                 <w:color w:val="000000"/>
-                <w:sz w:val="22"/>
-                <w:szCs w:val="22"/>
                 <w:lang w:val="es-CO" w:eastAsia="es-CO"/>
               </w:rPr>
             </w:pPr>
@@ -24815,8 +24791,6 @@
               <w:rPr>
                 <w:rFonts w:ascii="Arial" w:hAnsi="Arial" w:cs="Arial"/>
                 <w:color w:val="000000"/>
-                <w:sz w:val="22"/>
-                <w:szCs w:val="22"/>
                 <w:lang w:val="es-CO" w:eastAsia="es-CO"/>
               </w:rPr>
             </w:pPr>
@@ -24910,8 +24884,6 @@
               <w:rPr>
                 <w:rFonts w:ascii="Arial" w:hAnsi="Arial" w:cs="Arial"/>
                 <w:color w:val="000000"/>
-                <w:sz w:val="22"/>
-                <w:szCs w:val="22"/>
                 <w:lang w:val="es-CO" w:eastAsia="es-CO"/>
               </w:rPr>
             </w:pPr>
@@ -24944,8 +24916,6 @@
               <w:rPr>
                 <w:rFonts w:ascii="Arial" w:hAnsi="Arial" w:cs="Arial"/>
                 <w:color w:val="000000"/>
-                <w:sz w:val="22"/>
-                <w:szCs w:val="22"/>
                 <w:lang w:val="es-CO" w:eastAsia="es-CO"/>
               </w:rPr>
             </w:pPr>
@@ -24973,8 +24943,6 @@
               <w:rPr>
                 <w:rFonts w:ascii="Arial" w:hAnsi="Arial" w:cs="Arial"/>
                 <w:color w:val="000000"/>
-                <w:sz w:val="22"/>
-                <w:szCs w:val="22"/>
                 <w:lang w:val="es-CO" w:eastAsia="es-CO"/>
               </w:rPr>
             </w:pPr>
@@ -24997,8 +24965,6 @@
               <w:rPr>
                 <w:rFonts w:ascii="Arial" w:hAnsi="Arial" w:cs="Arial"/>
                 <w:color w:val="000000"/>
-                <w:sz w:val="22"/>
-                <w:szCs w:val="22"/>
                 <w:lang w:val="es-CO" w:eastAsia="es-CO"/>
               </w:rPr>
             </w:pPr>
@@ -25032,8 +24998,6 @@
               <w:rPr>
                 <w:rFonts w:ascii="Arial" w:hAnsi="Arial" w:cs="Arial"/>
                 <w:color w:val="000000"/>
-                <w:sz w:val="22"/>
-                <w:szCs w:val="22"/>
                 <w:lang w:val="es-CO" w:eastAsia="es-CO"/>
               </w:rPr>
             </w:pPr>
@@ -25127,8 +25091,6 @@
               <w:rPr>
                 <w:rFonts w:ascii="Arial" w:hAnsi="Arial" w:cs="Arial"/>
                 <w:color w:val="000000"/>
-                <w:sz w:val="22"/>
-                <w:szCs w:val="22"/>
                 <w:lang w:val="es-CO" w:eastAsia="es-CO"/>
               </w:rPr>
             </w:pPr>
@@ -25152,8 +25114,6 @@
               <w:rPr>
                 <w:rFonts w:ascii="Arial" w:hAnsi="Arial" w:cs="Arial"/>
                 <w:color w:val="000000"/>
-                <w:sz w:val="22"/>
-                <w:szCs w:val="22"/>
                 <w:lang w:val="es-CO" w:eastAsia="es-CO"/>
               </w:rPr>
             </w:pPr>
@@ -25247,8 +25207,6 @@
               <w:rPr>
                 <w:rFonts w:ascii="Arial" w:hAnsi="Arial" w:cs="Arial"/>
                 <w:color w:val="000000"/>
-                <w:sz w:val="22"/>
-                <w:szCs w:val="22"/>
                 <w:lang w:val="es-CO" w:eastAsia="es-CO"/>
               </w:rPr>
             </w:pPr>
@@ -25281,8 +25239,6 @@
               <w:rPr>
                 <w:rFonts w:ascii="Arial" w:hAnsi="Arial" w:cs="Arial"/>
                 <w:color w:val="000000"/>
-                <w:sz w:val="22"/>
-                <w:szCs w:val="22"/>
                 <w:lang w:val="es-CO" w:eastAsia="es-CO"/>
               </w:rPr>
             </w:pPr>
@@ -25655,8 +25611,6 @@
               <w:rPr>
                 <w:rFonts w:ascii="Arial" w:hAnsi="Arial" w:cs="Arial"/>
                 <w:color w:val="000000"/>
-                <w:sz w:val="22"/>
-                <w:szCs w:val="22"/>
                 <w:lang w:val="es-CO" w:eastAsia="es-CO"/>
               </w:rPr>
             </w:pPr>
@@ -25679,8 +25633,6 @@
               <w:rPr>
                 <w:rFonts w:ascii="Arial" w:hAnsi="Arial" w:cs="Arial"/>
                 <w:color w:val="000000"/>
-                <w:sz w:val="22"/>
-                <w:szCs w:val="22"/>
                 <w:lang w:val="es-CO" w:eastAsia="es-CO"/>
               </w:rPr>
             </w:pPr>
@@ -25716,8 +25668,6 @@
               <w:rPr>
                 <w:rFonts w:ascii="Arial" w:hAnsi="Arial" w:cs="Arial"/>
                 <w:color w:val="000000"/>
-                <w:sz w:val="22"/>
-                <w:szCs w:val="22"/>
                 <w:lang w:val="es-CO" w:eastAsia="es-CO"/>
               </w:rPr>
             </w:pPr>
@@ -25834,8 +25784,6 @@
               <w:rPr>
                 <w:rFonts w:ascii="Arial" w:hAnsi="Arial" w:cs="Arial"/>
                 <w:color w:val="000000"/>
-                <w:sz w:val="22"/>
-                <w:szCs w:val="22"/>
                 <w:lang w:val="es-CO" w:eastAsia="es-CO"/>
               </w:rPr>
             </w:pPr>
@@ -25986,8 +25934,6 @@
               <w:rPr>
                 <w:rFonts w:ascii="Arial" w:hAnsi="Arial" w:cs="Arial"/>
                 <w:color w:val="000000"/>
-                <w:sz w:val="22"/>
-                <w:szCs w:val="22"/>
                 <w:lang w:val="es-CO" w:eastAsia="es-CO"/>
               </w:rPr>
             </w:pPr>
@@ -26010,8 +25956,6 @@
               <w:rPr>
                 <w:rFonts w:ascii="Arial" w:hAnsi="Arial" w:cs="Arial"/>
                 <w:color w:val="000000"/>
-                <w:sz w:val="22"/>
-                <w:szCs w:val="22"/>
                 <w:lang w:val="es-CO" w:eastAsia="es-CO"/>
               </w:rPr>
             </w:pPr>
@@ -26045,8 +25989,6 @@
               <w:rPr>
                 <w:rFonts w:ascii="Arial" w:hAnsi="Arial" w:cs="Arial"/>
                 <w:color w:val="000000"/>
-                <w:sz w:val="22"/>
-                <w:szCs w:val="22"/>
                 <w:lang w:val="es-CO" w:eastAsia="es-CO"/>
               </w:rPr>
             </w:pPr>
@@ -26163,8 +26105,6 @@
               <w:rPr>
                 <w:rFonts w:ascii="Arial" w:hAnsi="Arial" w:cs="Arial"/>
                 <w:color w:val="000000"/>
-                <w:sz w:val="22"/>
-                <w:szCs w:val="22"/>
                 <w:lang w:val="es-CO" w:eastAsia="es-CO"/>
               </w:rPr>
             </w:pPr>
@@ -28419,7 +28359,24 @@
           <w:szCs w:val="22"/>
           <w:u w:val="single"/>
         </w:rPr>
-        <w:t xml:space="preserve"> : the scopes of all variables and parameters are self-evident or defined</w:t>
+        <w:t xml:space="preserve"> : </w:t>
+      </w:r>
+      <w:r>
+        <w:rPr>
+          <w:rFonts w:ascii="Arial" w:hAnsi="Arial" w:cs="Arial"/>
+          <w:sz w:val="22"/>
+          <w:szCs w:val="22"/>
+        </w:rPr>
+        <w:t>the scopes of all variables and parameters are self-evident or define</w:t>
+      </w:r>
+      <w:r>
+        <w:rPr>
+          <w:rFonts w:ascii="Arial" w:hAnsi="Arial" w:cs="Arial"/>
+          <w:sz w:val="22"/>
+          <w:szCs w:val="22"/>
+          <w:u w:val="single"/>
+        </w:rPr>
+        <w:t>d</w:t>
       </w:r>
     </w:p>
     <w:p>
@@ -28847,181 +28804,70 @@
           <w:sz w:val="22"/>
           <w:szCs w:val="22"/>
           <w:u w:val="single"/>
-          <w:lang w:val="es-CO"/>
         </w:rPr>
       </w:pPr>
+      <w:proofErr w:type="spellStart"/>
       <w:r>
         <w:rPr>
           <w:rFonts w:ascii="Arial" w:hAnsi="Arial" w:cs="Arial"/>
           <w:sz w:val="22"/>
           <w:szCs w:val="22"/>
           <w:u w:val="single"/>
-          <w:lang w:val="es-CO"/>
         </w:rPr>
-        <w:t>Salida : Error en cálculo con ajuste</w:t>
+        <w:t>Salida</w:t>
+      </w:r>
+      <w:proofErr w:type="spellEnd"/>
+      <w:r>
+        <w:rPr>
+          <w:rFonts w:ascii="Arial" w:hAnsi="Arial" w:cs="Arial"/>
+          <w:sz w:val="22"/>
+          <w:szCs w:val="22"/>
+          <w:u w:val="single"/>
+        </w:rPr>
+        <w:t xml:space="preserve"> : </w:t>
+      </w:r>
+      <w:proofErr w:type="spellStart"/>
+      <w:r>
+        <w:rPr>
+          <w:rFonts w:ascii="Arial" w:hAnsi="Arial" w:cs="Arial"/>
+          <w:sz w:val="22"/>
+          <w:szCs w:val="22"/>
+        </w:rPr>
+        <w:t>java.lang.NumberFormatException</w:t>
+      </w:r>
+      <w:proofErr w:type="spellEnd"/>
+      <w:r>
+        <w:rPr>
+          <w:rFonts w:ascii="Arial" w:hAnsi="Arial" w:cs="Arial"/>
+          <w:sz w:val="22"/>
+          <w:szCs w:val="22"/>
+        </w:rPr>
+        <w:t>: For input string: "0,20"</w:t>
       </w:r>
     </w:p>
-    <w:p>
-      <w:pPr>
-        <w:rPr>
-          <w:lang w:val="es-CO"/>
-        </w:rPr>
-      </w:pPr>
-    </w:p>
-    <w:p>
-      <w:pPr>
-        <w:rPr>
-          <w:lang w:val="es-CO"/>
-        </w:rPr>
-      </w:pPr>
-    </w:p>
-    <w:p>
-      <w:pPr>
-        <w:rPr>
-          <w:lang w:val="es-CO"/>
-        </w:rPr>
-      </w:pPr>
-    </w:p>
-    <w:p>
-      <w:pPr>
-        <w:rPr>
-          <w:lang w:val="es-CO"/>
-        </w:rPr>
-      </w:pPr>
-    </w:p>
-    <w:p>
-      <w:pPr>
-        <w:rPr>
-          <w:lang w:val="es-CO"/>
-        </w:rPr>
-      </w:pPr>
-    </w:p>
-    <w:p>
-      <w:pPr>
-        <w:rPr>
-          <w:lang w:val="es-CO"/>
-        </w:rPr>
-      </w:pPr>
-    </w:p>
-    <w:p>
-      <w:pPr>
-        <w:rPr>
-          <w:lang w:val="es-CO"/>
-        </w:rPr>
-      </w:pPr>
-    </w:p>
-    <w:p>
-      <w:pPr>
-        <w:rPr>
-          <w:lang w:val="es-CO"/>
-        </w:rPr>
-      </w:pPr>
-    </w:p>
-    <w:p>
-      <w:pPr>
-        <w:rPr>
-          <w:lang w:val="es-CO"/>
-        </w:rPr>
-      </w:pPr>
-    </w:p>
-    <w:p>
-      <w:pPr>
-        <w:rPr>
-          <w:lang w:val="es-CO"/>
-        </w:rPr>
-      </w:pPr>
-    </w:p>
-    <w:p>
-      <w:pPr>
-        <w:rPr>
-          <w:lang w:val="es-CO"/>
-        </w:rPr>
-      </w:pPr>
-    </w:p>
-    <w:p>
-      <w:pPr>
-        <w:rPr>
-          <w:lang w:val="es-CO"/>
-        </w:rPr>
-      </w:pPr>
-    </w:p>
-    <w:p>
-      <w:pPr>
-        <w:rPr>
-          <w:lang w:val="es-CO"/>
-        </w:rPr>
-      </w:pPr>
-    </w:p>
-    <w:p>
-      <w:pPr>
-        <w:rPr>
-          <w:lang w:val="es-CO"/>
-        </w:rPr>
-      </w:pPr>
-    </w:p>
-    <w:p>
-      <w:pPr>
-        <w:rPr>
-          <w:lang w:val="es-CO"/>
-        </w:rPr>
-      </w:pPr>
-    </w:p>
-    <w:p>
-      <w:pPr>
-        <w:rPr>
-          <w:lang w:val="es-CO"/>
-        </w:rPr>
-      </w:pPr>
-    </w:p>
-    <w:p>
-      <w:pPr>
-        <w:rPr>
-          <w:lang w:val="es-CO"/>
-        </w:rPr>
-      </w:pPr>
-    </w:p>
-    <w:p>
-      <w:pPr>
-        <w:rPr>
-          <w:lang w:val="es-CO"/>
-        </w:rPr>
-      </w:pPr>
-    </w:p>
-    <w:p>
-      <w:pPr>
-        <w:rPr>
-          <w:lang w:val="es-CO"/>
-        </w:rPr>
-      </w:pPr>
-    </w:p>
-    <w:p>
-      <w:pPr>
-        <w:rPr>
-          <w:lang w:val="es-CO"/>
-        </w:rPr>
-      </w:pPr>
-    </w:p>
-    <w:p>
-      <w:pPr>
-        <w:rPr>
-          <w:lang w:val="es-CO"/>
-        </w:rPr>
-      </w:pPr>
-    </w:p>
-    <w:p>
-      <w:pPr>
-        <w:rPr>
-          <w:lang w:val="es-CO"/>
-        </w:rPr>
-      </w:pPr>
-    </w:p>
-    <w:p>
-      <w:pPr>
-        <w:rPr>
-          <w:lang w:val="es-CO"/>
-        </w:rPr>
-      </w:pPr>
-    </w:p>
+    <w:p/>
+    <w:p/>
+    <w:p/>
+    <w:p/>
+    <w:p/>
+    <w:p/>
+    <w:p/>
+    <w:p/>
+    <w:p/>
+    <w:p/>
+    <w:p/>
+    <w:p/>
+    <w:p/>
+    <w:p/>
+    <w:p/>
+    <w:p/>
+    <w:p/>
+    <w:p/>
+    <w:p/>
+    <w:p/>
+    <w:p/>
+    <w:p/>
+    <w:p/>
     <w:p>
       <w:pPr>
         <w:rPr>
@@ -29617,16 +29463,8 @@
           <w:p>
             <w:pPr>
               <w:pStyle w:val="ScriptTableText"/>
-              <w:rPr>
-                <w:b/>
-                <w:i/>
-              </w:rPr>
-            </w:pPr>
-            <w:r>
-              <w:rPr>
-                <w:b/>
-                <w:i/>
-              </w:rPr>
+            </w:pPr>
+            <w:r>
               <w:t>Use a trace table, mathematical proof, or similar method to verify the logic.</w:t>
             </w:r>
           </w:p>
@@ -30122,9 +29960,6 @@
         </w:tc>
       </w:tr>
     </w:tbl>
-    <w:p/>
-    <w:p/>
-    <w:p/>
     <w:p/>
     <w:p/>
     <w:p/>
@@ -30143,6 +29978,7 @@
         <w:pStyle w:val="FormTitle"/>
       </w:pPr>
       <w:r>
+        <w:lastRenderedPageBreak/>
         <w:t xml:space="preserve">Functional Specification Template </w:t>
       </w:r>
     </w:p>
@@ -32594,7 +32430,6 @@
                 <w:sz w:val="20"/>
                 <w:szCs w:val="20"/>
               </w:rPr>
-              <w:lastRenderedPageBreak/>
               <w:t>Class Name</w:t>
             </w:r>
           </w:p>
@@ -32743,6 +32578,7 @@
                 <w:sz w:val="20"/>
                 <w:szCs w:val="20"/>
               </w:rPr>
+              <w:lastRenderedPageBreak/>
               <w:t>Attributes</w:t>
             </w:r>
           </w:p>
@@ -35849,6 +35685,7 @@
                 <w:sz w:val="20"/>
                 <w:szCs w:val="20"/>
               </w:rPr>
+              <w:lastRenderedPageBreak/>
               <w:t>Class Name</w:t>
             </w:r>
           </w:p>
@@ -37508,6 +37345,7 @@
               <w:rPr>
                 <w:sz w:val="20"/>
                 <w:szCs w:val="20"/>
+                <w:lang w:val="es-CO"/>
               </w:rPr>
             </w:pPr>
           </w:p>
@@ -37532,6 +37370,7 @@
                 <w:sz w:val="18"/>
                 <w:szCs w:val="16"/>
                 <w:shd w:val="clear" w:color="auto" w:fill="EEEEEF"/>
+                <w:lang w:val="es-CO"/>
               </w:rPr>
             </w:pPr>
             <w:hyperlink r:id="rId31" w:anchor="showResults(javax.servlet.http.HttpServletRequest,%20javax.servlet.http.HttpServletResponse,%20java.lang.Double)" w:history="1">
@@ -37546,6 +37385,7 @@
                   <w:szCs w:val="16"/>
                   <w:u w:val="none"/>
                   <w:shd w:val="clear" w:color="auto" w:fill="EEEEEF"/>
+                  <w:lang w:val="es-CO"/>
                 </w:rPr>
                 <w:t>showResults</w:t>
               </w:r>
@@ -37559,6 +37399,7 @@
                 <w:sz w:val="18"/>
                 <w:szCs w:val="16"/>
                 <w:shd w:val="clear" w:color="auto" w:fill="EEEEEF"/>
+                <w:lang w:val="es-CO"/>
               </w:rPr>
               <w:t>(</w:t>
             </w:r>
@@ -37571,6 +37412,7 @@
                 <w:sz w:val="18"/>
                 <w:szCs w:val="16"/>
                 <w:shd w:val="clear" w:color="auto" w:fill="EEEEEF"/>
+                <w:lang w:val="es-CO"/>
               </w:rPr>
               <w:t>javax.servlet.http.HttpServletRequest</w:t>
             </w:r>
@@ -37583,6 +37425,7 @@
                 <w:sz w:val="18"/>
                 <w:szCs w:val="16"/>
                 <w:shd w:val="clear" w:color="auto" w:fill="EEEEEF"/>
+                <w:lang w:val="es-CO"/>
               </w:rPr>
               <w:t> </w:t>
             </w:r>
@@ -37595,6 +37438,7 @@
                 <w:sz w:val="18"/>
                 <w:szCs w:val="16"/>
                 <w:shd w:val="clear" w:color="auto" w:fill="EEEEEF"/>
+                <w:lang w:val="es-CO"/>
               </w:rPr>
               <w:t>req</w:t>
             </w:r>
@@ -37607,6 +37451,7 @@
                 <w:sz w:val="18"/>
                 <w:szCs w:val="16"/>
                 <w:shd w:val="clear" w:color="auto" w:fill="EEEEEF"/>
+                <w:lang w:val="es-CO"/>
               </w:rPr>
               <w:t xml:space="preserve">, </w:t>
             </w:r>
@@ -37619,6 +37464,7 @@
                 <w:sz w:val="18"/>
                 <w:szCs w:val="16"/>
                 <w:shd w:val="clear" w:color="auto" w:fill="EEEEEF"/>
+                <w:lang w:val="es-CO"/>
               </w:rPr>
               <w:t>javax.servlet.http.HttpServletResponse</w:t>
             </w:r>
@@ -37631,6 +37477,7 @@
                 <w:sz w:val="18"/>
                 <w:szCs w:val="16"/>
                 <w:shd w:val="clear" w:color="auto" w:fill="EEEEEF"/>
+                <w:lang w:val="es-CO"/>
               </w:rPr>
               <w:t> </w:t>
             </w:r>
@@ -37643,6 +37490,7 @@
                 <w:sz w:val="18"/>
                 <w:szCs w:val="16"/>
                 <w:shd w:val="clear" w:color="auto" w:fill="EEEEEF"/>
+                <w:lang w:val="es-CO"/>
               </w:rPr>
               <w:t>resp</w:t>
             </w:r>
@@ -37655,24 +37503,41 @@
                 <w:sz w:val="18"/>
                 <w:szCs w:val="16"/>
                 <w:shd w:val="clear" w:color="auto" w:fill="EEEEEF"/>
+                <w:lang w:val="es-CO"/>
               </w:rPr>
               <w:t>, </w:t>
             </w:r>
-            <w:hyperlink r:id="rId32" w:tooltip="class or interface in java.lang" w:history="1">
-              <w:r>
-                <w:rPr>
-                  <w:rStyle w:val="Hipervnculo"/>
-                  <w:rFonts w:ascii="Arial" w:hAnsi="Arial" w:cs="Arial"/>
-                  <w:bCs/>
-                  <w:color w:val="000000" w:themeColor="text1"/>
-                  <w:sz w:val="18"/>
-                  <w:szCs w:val="16"/>
-                  <w:u w:val="none"/>
-                  <w:shd w:val="clear" w:color="auto" w:fill="EEEEEF"/>
-                </w:rPr>
-                <w:t>Double</w:t>
-              </w:r>
-            </w:hyperlink>
+            <w:proofErr w:type="spellStart"/>
+            <w:r>
+              <w:fldChar w:fldCharType="begin"/>
+            </w:r>
+            <w:r>
+              <w:rPr>
+                <w:lang w:val="es-CO"/>
+              </w:rPr>
+              <w:instrText>HYPERLINK "http://docs.oracle.com/javase/7/docs/api/java/lang/Double.html?is-external=true" \o "class or interface in java.lang"</w:instrText>
+            </w:r>
+            <w:r>
+              <w:fldChar w:fldCharType="separate"/>
+            </w:r>
+            <w:r>
+              <w:rPr>
+                <w:rStyle w:val="Hipervnculo"/>
+                <w:rFonts w:ascii="Arial" w:hAnsi="Arial" w:cs="Arial"/>
+                <w:bCs/>
+                <w:color w:val="000000" w:themeColor="text1"/>
+                <w:sz w:val="18"/>
+                <w:szCs w:val="16"/>
+                <w:u w:val="none"/>
+                <w:shd w:val="clear" w:color="auto" w:fill="EEEEEF"/>
+                <w:lang w:val="es-CO"/>
+              </w:rPr>
+              <w:t>Double</w:t>
+            </w:r>
+            <w:proofErr w:type="spellEnd"/>
+            <w:r>
+              <w:fldChar w:fldCharType="end"/>
+            </w:r>
             <w:r>
               <w:rPr>
                 <w:rFonts w:ascii="Arial" w:hAnsi="Arial" w:cs="Arial"/>
@@ -37681,6 +37546,7 @@
                 <w:sz w:val="18"/>
                 <w:szCs w:val="16"/>
                 <w:shd w:val="clear" w:color="auto" w:fill="EEEEEF"/>
+                <w:lang w:val="es-CO"/>
               </w:rPr>
               <w:t> valor)</w:t>
             </w:r>
@@ -37746,6 +37612,20 @@
         </w:tc>
       </w:tr>
     </w:tbl>
+    <w:p>
+      <w:pPr>
+        <w:rPr>
+          <w:lang w:val="es-CO"/>
+        </w:rPr>
+      </w:pPr>
+    </w:p>
+    <w:p>
+      <w:pPr>
+        <w:rPr>
+          <w:lang w:val="es-CO"/>
+        </w:rPr>
+      </w:pPr>
+    </w:p>
     <w:p>
       <w:pPr>
         <w:rPr>
@@ -37841,12 +37721,6 @@
         <w:gridCol w:w="1710"/>
       </w:tblGrid>
       <w:tr>
-        <w:tblPrEx>
-          <w:tblCellMar>
-            <w:top w:w="0" w:type="dxa"/>
-            <w:bottom w:w="0" w:type="dxa"/>
-          </w:tblCellMar>
-        </w:tblPrEx>
         <w:trPr>
           <w:cantSplit/>
         </w:trPr>
@@ -37954,12 +37828,6 @@
         </w:tc>
       </w:tr>
       <w:tr>
-        <w:tblPrEx>
-          <w:tblCellMar>
-            <w:top w:w="0" w:type="dxa"/>
-            <w:bottom w:w="0" w:type="dxa"/>
-          </w:tblCellMar>
-        </w:tblPrEx>
         <w:trPr>
           <w:cantSplit/>
         </w:trPr>
@@ -38053,12 +37921,6 @@
         </w:tc>
       </w:tr>
       <w:tr>
-        <w:tblPrEx>
-          <w:tblCellMar>
-            <w:top w:w="0" w:type="dxa"/>
-            <w:bottom w:w="0" w:type="dxa"/>
-          </w:tblCellMar>
-        </w:tblPrEx>
         <w:trPr>
           <w:cantSplit/>
         </w:trPr>
@@ -38175,12 +38037,6 @@
         <w:gridCol w:w="3060"/>
       </w:tblGrid>
       <w:tr>
-        <w:tblPrEx>
-          <w:tblCellMar>
-            <w:top w:w="0" w:type="dxa"/>
-            <w:bottom w:w="0" w:type="dxa"/>
-          </w:tblCellMar>
-        </w:tblPrEx>
         <w:trPr>
           <w:cantSplit/>
         </w:trPr>
@@ -38276,12 +38132,6 @@
         </w:tc>
       </w:tr>
       <w:tr>
-        <w:tblPrEx>
-          <w:tblCellMar>
-            <w:top w:w="0" w:type="dxa"/>
-            <w:bottom w:w="0" w:type="dxa"/>
-          </w:tblCellMar>
-        </w:tblPrEx>
         <w:trPr>
           <w:cantSplit/>
         </w:trPr>
@@ -38332,12 +38182,6 @@
         </w:tc>
       </w:tr>
       <w:tr>
-        <w:tblPrEx>
-          <w:tblCellMar>
-            <w:top w:w="0" w:type="dxa"/>
-            <w:bottom w:w="0" w:type="dxa"/>
-          </w:tblCellMar>
-        </w:tblPrEx>
         <w:trPr>
           <w:cantSplit/>
         </w:trPr>
@@ -38448,12 +38292,6 @@
         </w:tc>
       </w:tr>
       <w:tr>
-        <w:tblPrEx>
-          <w:tblCellMar>
-            <w:top w:w="0" w:type="dxa"/>
-            <w:bottom w:w="0" w:type="dxa"/>
-          </w:tblCellMar>
-        </w:tblPrEx>
         <w:trPr>
           <w:cantSplit/>
         </w:trPr>
@@ -38596,12 +38434,6 @@
         </w:tc>
       </w:tr>
       <w:tr>
-        <w:tblPrEx>
-          <w:tblCellMar>
-            <w:top w:w="0" w:type="dxa"/>
-            <w:bottom w:w="0" w:type="dxa"/>
-          </w:tblCellMar>
-        </w:tblPrEx>
         <w:trPr>
           <w:cantSplit/>
         </w:trPr>
@@ -38748,12 +38580,6 @@
         </w:tc>
       </w:tr>
       <w:tr>
-        <w:tblPrEx>
-          <w:tblCellMar>
-            <w:top w:w="0" w:type="dxa"/>
-            <w:bottom w:w="0" w:type="dxa"/>
-          </w:tblCellMar>
-        </w:tblPrEx>
         <w:trPr>
           <w:cantSplit/>
         </w:trPr>
@@ -44239,6 +44065,7 @@
   <w:style w:type="character" w:default="1" w:styleId="Fuentedeprrafopredeter">
     <w:name w:val="Default Paragraph Font"/>
     <w:uiPriority w:val="1"/>
+    <w:semiHidden/>
     <w:unhideWhenUsed/>
   </w:style>
   <w:style w:type="table" w:default="1" w:styleId="Tablanormal">

</xml_diff>